<commit_message>
Updated analyses and output documents for weekly update to Anu
</commit_message>
<xml_diff>
--- a/edivalo-seedlings-toothpicks.docx
+++ b/edivalo-seedlings-toothpicks.docx
@@ -103,26 +103,42 @@
     </w:p>
     <w:p>
       <w:pPr>
-        <w:pStyle w:val="BodyText"/>
-      </w:pPr>
-      <w:r>
-        <w:t xml:space="preserve">Now zooming in on just the most common species to see how they may be responding to treatments.</w:t>
+        <w:pStyle w:val="Heading2"/>
+      </w:pPr>
+      <w:bookmarkStart w:id="24" w:name="emergence"/>
+      <w:r>
+        <w:t xml:space="preserve">Emergence</w:t>
+      </w:r>
+      <w:bookmarkEnd w:id="24"/>
+    </w:p>
+    <w:p>
+      <w:pPr>
+        <w:pStyle w:val="FirstParagraph"/>
+      </w:pPr>
+      <w:r>
+        <w:t xml:space="preserve">Data re-structuring to look at emergence rather than abundance. We also want to add in zeros for the ones that are missing for the analyses, we’re using a complete plot list for this. It is multiplied to have all the species in each plot.</w:t>
       </w:r>
     </w:p>
     <w:p>
       <w:pPr>
         <w:pStyle w:val="Heading3"/>
       </w:pPr>
-      <w:bookmarkStart w:id="24" w:name="april-abundance-of-plantago"/>
-      <w:r>
-        <w:t xml:space="preserve">April abundance of Plantago</w:t>
-      </w:r>
-      <w:bookmarkEnd w:id="24"/>
+      <w:bookmarkStart w:id="25" w:name="emergence-plot"/>
+      <w:r>
+        <w:t xml:space="preserve">Emergence Plot</w:t>
+      </w:r>
+      <w:bookmarkEnd w:id="25"/>
     </w:p>
     <w:p>
       <w:pPr>
         <w:pStyle w:val="FirstParagraph"/>
       </w:pPr>
+      <w:r>
+        <w:t xml:space="preserve">Plotting emergence by species and treatment</w:t>
+      </w:r>
+      <w:r>
+        <w:t xml:space="preserve"> </w:t>
+      </w:r>
       <w:r>
         <w:drawing>
           <wp:inline>
@@ -133,13 +149,13 @@
               <a:graphicData uri="http://schemas.openxmlformats.org/drawingml/2006/picture">
                 <pic:pic>
                   <pic:nvPicPr>
-                    <pic:cNvPr descr="edivalo-seedlings-toothpicks_files/figure-docx/april-plantago-1.png" id="0" name="Picture"/>
+                    <pic:cNvPr descr="edivalo-seedlings-toothpicks_files/figure-docx/emergence-plot-1.png" id="0" name="Picture"/>
                     <pic:cNvPicPr>
                       <a:picLocks noChangeArrowheads="1" noChangeAspect="1"/>
                     </pic:cNvPicPr>
                   </pic:nvPicPr>
                   <pic:blipFill>
-                    <a:blip r:embed="rId25"/>
+                    <a:blip r:embed="rId26"/>
                     <a:stretch>
                       <a:fillRect/>
                     </a:stretch>
@@ -168,83 +184,64 @@
     </w:p>
     <w:p>
       <w:pPr>
+        <w:pStyle w:val="Heading2"/>
+      </w:pPr>
+      <w:bookmarkStart w:id="27" w:name="next-steps"/>
+      <w:r>
+        <w:t xml:space="preserve">Next steps</w:t>
+      </w:r>
+      <w:bookmarkEnd w:id="27"/>
+    </w:p>
+    <w:p>
+      <w:pPr>
+        <w:pStyle w:val="FirstParagraph"/>
+      </w:pPr>
+      <w:r>
+        <w:t xml:space="preserve">Analyzing emergence for individual species</w:t>
+      </w:r>
+      <w:r>
+        <w:t xml:space="preserve"> </w:t>
+      </w:r>
+      <w:r>
+        <w:t xml:space="preserve">Analyzing emergence for species combined into a single model?</w:t>
+      </w:r>
+      <w:r>
+        <w:t xml:space="preserve"> </w:t>
+      </w:r>
+      <w:r>
+        <w:t xml:space="preserve">Structuring and analyzing survival</w:t>
+      </w:r>
+      <w:r>
+        <w:t xml:space="preserve"> </w:t>
+      </w:r>
+      <w:r>
+        <w:t xml:space="preserve">Incorporating trait data</w:t>
+      </w:r>
+    </w:p>
+    <w:p>
+      <w:pPr>
         <w:pStyle w:val="Heading3"/>
       </w:pPr>
-      <w:bookmarkStart w:id="26" w:name="april-abundance-of-dianthus"/>
-      <w:r>
-        <w:t xml:space="preserve">April abundance of Dianthus</w:t>
-      </w:r>
-      <w:bookmarkEnd w:id="26"/>
+      <w:bookmarkStart w:id="28" w:name="emergence-analysis"/>
+      <w:r>
+        <w:t xml:space="preserve">Emergence Analysis</w:t>
+      </w:r>
+      <w:bookmarkEnd w:id="28"/>
     </w:p>
     <w:p>
       <w:pPr>
         <w:pStyle w:val="FirstParagraph"/>
       </w:pPr>
       <w:r>
-        <w:drawing>
-          <wp:inline>
-            <wp:extent cx="5334000" cy="4267200"/>
-            <wp:effectExtent b="0" l="0" r="0" t="0"/>
-            <wp:docPr descr="" title="" id="1" name="Picture"/>
-            <a:graphic>
-              <a:graphicData uri="http://schemas.openxmlformats.org/drawingml/2006/picture">
-                <pic:pic>
-                  <pic:nvPicPr>
-                    <pic:cNvPr descr="edivalo-seedlings-toothpicks_files/figure-docx/april-dianthus-1.png" id="0" name="Picture"/>
-                    <pic:cNvPicPr>
-                      <a:picLocks noChangeArrowheads="1" noChangeAspect="1"/>
-                    </pic:cNvPicPr>
-                  </pic:nvPicPr>
-                  <pic:blipFill>
-                    <a:blip r:embed="rId27"/>
-                    <a:stretch>
-                      <a:fillRect/>
-                    </a:stretch>
-                  </pic:blipFill>
-                  <pic:spPr bwMode="auto">
-                    <a:xfrm>
-                      <a:off x="0" y="0"/>
-                      <a:ext cx="5334000" cy="4267200"/>
-                    </a:xfrm>
-                    <a:prstGeom prst="rect">
-                      <a:avLst/>
-                    </a:prstGeom>
-                    <a:noFill/>
-                    <a:ln w="9525">
-                      <a:noFill/>
-                      <a:headEnd/>
-                      <a:tailEnd/>
-                    </a:ln>
-                  </pic:spPr>
-                </pic:pic>
-              </a:graphicData>
-            </a:graphic>
-          </wp:inline>
-        </w:drawing>
-      </w:r>
-    </w:p>
-    <w:p>
-      <w:pPr>
-        <w:pStyle w:val="Heading2"/>
-      </w:pPr>
-      <w:bookmarkStart w:id="28" w:name="next-steps"/>
-      <w:r>
-        <w:t xml:space="preserve">Next steps</w:t>
-      </w:r>
-      <w:bookmarkEnd w:id="28"/>
-    </w:p>
-    <w:p>
-      <w:pPr>
-        <w:pStyle w:val="FirstParagraph"/>
-      </w:pPr>
-      <w:r>
-        <w:t xml:space="preserve">Separately analyzing emergence and survival (rather than just abundance) for all species.</w:t>
-      </w:r>
-      <w:r>
-        <w:t xml:space="preserve"> </w:t>
-      </w:r>
-      <w:r>
-        <w:t xml:space="preserve">Incorporating trait data.</w:t>
+        <w:t xml:space="preserve">Separate model for each species. We may only be able to get useful models for Plantago and Dianthus, but it’s possible that models for Galium and/or Medicago will also converge. We can also explore combining these into models that include species id as an effect (probably having it interact with ).</w:t>
+      </w:r>
+    </w:p>
+    <w:p>
+      <w:pPr>
+        <w:pStyle w:val="BodyText"/>
+      </w:pPr>
+      <w:r>
+        <w:t xml:space="preserve">Probably going to want a negative binomial distribution and/or a zero-inflated model for these emergence counts, similar to the models of the naturally regenerating seedlings. Can approach the model structure and model selection in the same way to keep the methods consistent.</w:t>
       </w:r>
     </w:p>
     <w:sectPr/>

</xml_diff>